<commit_message>
update: edits of html and resume docs
</commit_message>
<xml_diff>
--- a/website/resources/01-Dan-Wadleigh-Cloud-Engineer-IaC-DevOps-2024.docx
+++ b/website/resources/01-Dan-Wadleigh-Cloud-Engineer-IaC-DevOps-2024.docx
@@ -697,11 +697,6 @@
         </w:rPr>
         <w:t xml:space="preserve"> Collaborated with a client to implement API integration between platforms, improving security with AWS WAF and ALB and optimizing traffic management.</w:t>
       </w:r>
-      <w:r>
-        <w:rPr>
-          <w:rtl w:val="0"/>
-        </w:rPr>
-      </w:r>
     </w:p>
     <w:p>
       <w:pPr>
@@ -717,6 +712,29 @@
           <w:b w:val="1"/>
           <w:rtl w:val="0"/>
         </w:rPr>
+        <w:t xml:space="preserve">Terraform POC for AWS IaC:</w:t>
+      </w:r>
+      <w:r>
+        <w:rPr>
+          <w:rtl w:val="0"/>
+        </w:rPr>
+        <w:t xml:space="preserve"> Recommended a Proof of Concept for provisioning AWS cloud infrastructure using Terraform to demonstrate the effectiveness of IaC for automating resource management.</w:t>
+      </w:r>
+    </w:p>
+    <w:p>
+      <w:pPr>
+        <w:numPr>
+          <w:ilvl w:val="0"/>
+          <w:numId w:val="4"/>
+        </w:numPr>
+        <w:spacing w:after="0" w:afterAutospacing="0" w:before="0" w:beforeAutospacing="0" w:lineRule="auto"/>
+        <w:ind w:left="720" w:hanging="360"/>
+      </w:pPr>
+      <w:r>
+        <w:rPr>
+          <w:b w:val="1"/>
+          <w:rtl w:val="0"/>
+        </w:rPr>
         <w:t xml:space="preserve">Monitoring and Alerting System Development:</w:t>
       </w:r>
       <w:r>
@@ -953,7 +971,7 @@
           <w:b w:val="1"/>
           <w:rtl w:val="0"/>
         </w:rPr>
-        <w:t xml:space="preserve">Ansible Playbook Development:</w:t>
+        <w:t xml:space="preserve">Ansible Playbook Management:</w:t>
       </w:r>
       <w:r>
         <w:rPr>

</xml_diff>

<commit_message>
update: edited resume docs
</commit_message>
<xml_diff>
--- a/website/resources/01-Dan-Wadleigh-Cloud-Engineer-IaC-DevOps-2024.docx
+++ b/website/resources/01-Dan-Wadleigh-Cloud-Engineer-IaC-DevOps-2024.docx
@@ -553,11 +553,24 @@
         </w:rPr>
         <w:t xml:space="preserve">October 2022 - January 2024 (Phoenix, AZ)</w:t>
         <w:tab/>
-        <w:tab/>
-        <w:tab/>
-        <w:tab/>
-        <w:tab/>
-        <w:t xml:space="preserve">   </w:t>
+      </w:r>
+    </w:p>
+    <w:p>
+      <w:pPr>
+        <w:rPr/>
+      </w:pPr>
+      <w:r>
+        <w:rPr>
+          <w:i w:val="1"/>
+          <w:rtl w:val="0"/>
+        </w:rPr>
+        <w:t xml:space="preserve">Tech: AWS - Orgs, Client VPN, WAF, IAM, Route 53, VPC, SG, ALB, EC2, EBS, ECS, ECR, CodeDeploy, S3, RDS Postgres, OpenSearch, Amplify, MQ, CloudWatch, CloudTrail, SNS, Chatbot, Backup / GitHub, GitHub Actions, Amazon Linux, Docker</w:t>
+        <w:tab/>
+      </w:r>
+      <w:r>
+        <w:rPr>
+          <w:rtl w:val="0"/>
+        </w:rPr>
       </w:r>
     </w:p>
     <w:p>
@@ -827,14 +840,23 @@
           <w:rtl w:val="0"/>
         </w:rPr>
         <w:t xml:space="preserve">December 2019 - October 2022 (Phoenix, AZ)</w:t>
-        <w:tab/>
-        <w:tab/>
-        <w:tab/>
-        <w:tab/>
-        <w:tab/>
-        <w:tab/>
-        <w:tab/>
-        <w:t xml:space="preserve">   </w:t>
+      </w:r>
+    </w:p>
+    <w:p>
+      <w:pPr>
+        <w:rPr/>
+      </w:pPr>
+      <w:r>
+        <w:rPr>
+          <w:i w:val="1"/>
+          <w:rtl w:val="0"/>
+        </w:rPr>
+        <w:t xml:space="preserve">Tech: AWS - Client VPN, VPC, Transit Gateway, CloudFront, IAM, SG, EC2, EBS, S3, EFS, RDS MariaDB, ElastiCache Redis, Lambda (Python), SES, SNS, Chatbot, CloudWatch, CloudTrail, Systems Manager, Backup / Amazon Linux, NGiNX, Postfix, RabbitMQ, GitLab, Ansible, Jenkins, Artifactory, Docker, Terraform</w:t>
+      </w:r>
+      <w:r>
+        <w:rPr>
+          <w:rtl w:val="0"/>
+        </w:rPr>
       </w:r>
     </w:p>
     <w:p>
@@ -903,7 +925,7 @@
         <w:rPr>
           <w:rtl w:val="0"/>
         </w:rPr>
-        <w:t xml:space="preserve"> Ensured 99.9% uptime for critical AWS infrastructure across networking (VPC, Subnets, SG), compute (EC2, Lambda), storage (S3, Glacier), and databases (RDS, ElastiCache), while improving system performance and reducing downtime incidents through proactive monitoring and issue resolution using CloudWatch, CloudTrail, and other AWS management tools.</w:t>
+        <w:t xml:space="preserve"> Ensured 99.9% uptime for critical AWS infrastructure across security (IAM, SG) networking (VPC, Subnets), compute (EC2, Lambda), storage (S3, Glacier, EFS), and databases (RDS, ElastiCache Redis), while improving system performance and reducing downtime incidents through proactive monitoring and issue resolution using CloudWatch, CloudTrail, and other AWS management tools.</w:t>
       </w:r>
       <w:r>
         <w:rPr>
@@ -1000,7 +1022,7 @@
         <w:rPr>
           <w:rtl w:val="0"/>
         </w:rPr>
-        <w:t xml:space="preserve"> Migrated quarterly bulk email system to AWS Simple Email Service (SES), improving deliverability and ensuring compliance with SPF, DKIM, and DMARC protocols, resulting in more effective email campaigns and enhanced customer engagement.</w:t>
+        <w:t xml:space="preserve"> Migrated quarterly bulk email system to AWS Simple Email Service (SES), improving deliverability and ensuring compliance with SPF, DKIM, and DMARC protocols, resulting in more effective email campaigns.</w:t>
       </w:r>
     </w:p>
     <w:p>
@@ -1067,15 +1089,23 @@
           <w:rtl w:val="0"/>
         </w:rPr>
         <w:t xml:space="preserve">February 2018 - November 2019 (Phoenix, AZ)</w:t>
-        <w:tab/>
-        <w:tab/>
-        <w:tab/>
-        <w:tab/>
-        <w:tab/>
-        <w:tab/>
-        <w:tab/>
-        <w:tab/>
-        <w:t xml:space="preserve">   </w:t>
+      </w:r>
+    </w:p>
+    <w:p>
+      <w:pPr>
+        <w:rPr/>
+      </w:pPr>
+      <w:r>
+        <w:rPr>
+          <w:i w:val="1"/>
+          <w:rtl w:val="0"/>
+        </w:rPr>
+        <w:t xml:space="preserve">Tech: CentOS Linux, VMWare, GitLab, Ansible, Grafana, Python, Bash, NGiNX, Postfix, RabbitMQ</w:t>
+      </w:r>
+      <w:r>
+        <w:rPr>
+          <w:rtl w:val="0"/>
+        </w:rPr>
       </w:r>
     </w:p>
     <w:p>
@@ -1322,16 +1352,6 @@
         </w:rPr>
         <w:t xml:space="preserve"> Utilized OS-level proficiency to troubleshoot and resolve issues for Red Hat Linux and Oracle Solaris Unix systems, reducing system downtime and improving stability through break-fix actions and maintenance.</w:t>
       </w:r>
-      <w:r>
-        <w:rPr>
-          <w:rtl w:val="0"/>
-        </w:rPr>
-      </w:r>
-    </w:p>
-    <w:p>
-      <w:pPr>
-        <w:rPr/>
-      </w:pPr>
       <w:r>
         <w:rPr>
           <w:rtl w:val="0"/>
@@ -1633,50 +1653,7 @@
         <w:rPr>
           <w:rtl w:val="0"/>
         </w:rPr>
-        <w:t xml:space="preserve">Navy Achievement Medal (x2)</w:t>
-      </w:r>
-    </w:p>
-    <w:p>
-      <w:pPr>
-        <w:rPr/>
-      </w:pPr>
-      <w:r>
-        <w:rPr>
-          <w:rtl w:val="0"/>
-        </w:rPr>
-        <w:t xml:space="preserve">Infantry Squad Leaders Course Honor Graduate</w:t>
-      </w:r>
-    </w:p>
-    <w:p>
-      <w:pPr>
-        <w:rPr/>
-      </w:pPr>
-      <w:r>
-        <w:rPr>
-          <w:rtl w:val="0"/>
-        </w:rPr>
-        <w:t xml:space="preserve">Corporals Course Honor Graduate</w:t>
-      </w:r>
-    </w:p>
-    <w:p>
-      <w:pPr>
-        <w:rPr/>
-      </w:pPr>
-      <w:r>
-        <w:rPr>
-          <w:rtl w:val="0"/>
-        </w:rPr>
         <w:t xml:space="preserve">1st Marine Division Marine of the Quarter</w:t>
-      </w:r>
-    </w:p>
-    <w:p>
-      <w:pPr>
-        <w:rPr/>
-      </w:pPr>
-      <w:r>
-        <w:rPr>
-          <w:rtl w:val="0"/>
-        </w:rPr>
       </w:r>
     </w:p>
     <w:sectPr>

</xml_diff>